<commit_message>
1) Fixed the comments from UAT 1
</commit_message>
<xml_diff>
--- a/templates/invitation_letter/1st_Letter_Template.docx
+++ b/templates/invitation_letter/1st_Letter_Template.docx
@@ -106,6 +106,43 @@
                       <w:szCs w:val="16"/>
                     </w:rPr>
                   </w:pPr>
+                  <w:r>
+                    <w:rPr>
+                      <w:sz w:val="16"/>
+                      <w:szCs w:val="16"/>
+                    </w:rPr>
+                    <w:t>${</w:t>
+                  </w:r>
+                  <w:proofErr w:type="spellStart"/>
+                  <w:r>
+                    <w:rPr>
+                      <w:sz w:val="16"/>
+                      <w:szCs w:val="16"/>
+                    </w:rPr>
+                    <w:t>secondConsultant</w:t>
+                  </w:r>
+                  <w:r>
+                    <w:rPr>
+                      <w:sz w:val="16"/>
+                      <w:szCs w:val="16"/>
+                    </w:rPr>
+                    <w:t>OtherNames</w:t>
+                  </w:r>
+                  <w:proofErr w:type="spellEnd"/>
+                  <w:r>
+                    <w:rPr>
+                      <w:sz w:val="16"/>
+                      <w:szCs w:val="16"/>
+                    </w:rPr>
+                    <w:t>}</w:t>
+                  </w:r>
+                  <w:r>
+                    <w:rPr>
+                      <w:sz w:val="16"/>
+                      <w:szCs w:val="16"/>
+                    </w:rPr>
+                    <w:t xml:space="preserve"> </w:t>
+                  </w:r>
                   <w:r>
                     <w:rPr>
                       <w:sz w:val="16"/>
@@ -634,7 +671,73 @@
                 <w:sz w:val="24"/>
                 <w:szCs w:val="24"/>
               </w:rPr>
-              <w:t>} ${</w:t>
+              <w:t>}</w:t>
+            </w:r>
+            <w:r>
+              <w:rPr>
+                <w:rFonts w:ascii="Calibri" w:hAnsi="Calibri"/>
+                <w:sz w:val="24"/>
+                <w:szCs w:val="24"/>
+              </w:rPr>
+              <w:t xml:space="preserve"> </w:t>
+            </w:r>
+            <w:r>
+              <w:rPr>
+                <w:rFonts w:ascii="Calibri" w:hAnsi="Calibri"/>
+                <w:sz w:val="24"/>
+                <w:szCs w:val="24"/>
+              </w:rPr>
+              <w:t>${</w:t>
+            </w:r>
+            <w:proofErr w:type="spellStart"/>
+            <w:r>
+              <w:rPr>
+                <w:rFonts w:ascii="Calibri" w:hAnsi="Calibri"/>
+                <w:sz w:val="24"/>
+                <w:szCs w:val="24"/>
+              </w:rPr>
+              <w:t>firstC</w:t>
+            </w:r>
+            <w:r>
+              <w:rPr>
+                <w:rFonts w:ascii="Calibri" w:hAnsi="Calibri"/>
+                <w:sz w:val="24"/>
+                <w:szCs w:val="24"/>
+              </w:rPr>
+              <w:t>onsultant</w:t>
+            </w:r>
+            <w:r>
+              <w:rPr>
+                <w:rFonts w:ascii="Calibri" w:hAnsi="Calibri"/>
+                <w:sz w:val="24"/>
+                <w:szCs w:val="24"/>
+              </w:rPr>
+              <w:t>OtherNames</w:t>
+            </w:r>
+            <w:proofErr w:type="spellEnd"/>
+            <w:r>
+              <w:rPr>
+                <w:rFonts w:ascii="Calibri" w:hAnsi="Calibri"/>
+                <w:sz w:val="24"/>
+                <w:szCs w:val="24"/>
+              </w:rPr>
+              <w:t>}</w:t>
+            </w:r>
+            <w:r>
+              <w:rPr>
+                <w:rFonts w:ascii="Calibri" w:hAnsi="Calibri"/>
+                <w:sz w:val="24"/>
+                <w:szCs w:val="24"/>
+              </w:rPr>
+              <w:t xml:space="preserve"> </w:t>
+            </w:r>
+            <w:r>
+              <w:rPr>
+                <w:rFonts w:ascii="Calibri" w:hAnsi="Calibri"/>
+                <w:sz w:val="24"/>
+                <w:szCs w:val="24"/>
+              </w:rPr>
+              <w:t>${</w:t>
             </w:r>
             <w:proofErr w:type="spellStart"/>
             <w:r>
@@ -5533,25 +5636,6 @@
 </file>
 
 <file path=customXml/item1.xml><?xml version="1.0" encoding="utf-8"?>
-<b:Sources xmlns:b="http://schemas.openxmlformats.org/officeDocument/2006/bibliography" xmlns="http://schemas.openxmlformats.org/officeDocument/2006/bibliography" SelectedStyle="\APASixthEditionOfficeOnline.xsl" StyleName="APA" Version="6"/>
-</file>
-
-<file path=customXml/item2.xml><?xml version="1.0" encoding="utf-8"?>
-<p:properties xmlns:p="http://schemas.microsoft.com/office/2006/metadata/properties" xmlns:xsi="http://www.w3.org/2001/XMLSchema-instance" xmlns:pc="http://schemas.microsoft.com/office/infopath/2007/PartnerControls">
-  <documentManagement/>
-</p:properties>
-</file>
-
-<file path=customXml/item3.xml><?xml version="1.0" encoding="utf-8"?>
-<?mso-contentType ?>
-<FormTemplates xmlns="http://schemas.microsoft.com/sharepoint/v3/contenttype/forms">
-  <Display>DocumentLibraryForm</Display>
-  <Edit>DocumentLibraryForm</Edit>
-  <New>DocumentLibraryForm</New>
-</FormTemplates>
-</file>
-
-<file path=customXml/item4.xml><?xml version="1.0" encoding="utf-8"?>
 <ct:contentTypeSchema xmlns:ct="http://schemas.microsoft.com/office/2006/metadata/contentType" xmlns:ma="http://schemas.microsoft.com/office/2006/metadata/properties/metaAttributes" ct:_="" ma:_="" ma:contentTypeName="Document" ma:contentTypeID="0x010100CF4AC17EA80B064095B4F6D970731B19" ma:contentTypeVersion="0" ma:contentTypeDescription="Create a new document." ma:contentTypeScope="" ma:versionID="bf3d1743aa22c8e417eab751f4a4c44c">
   <xsd:schema xmlns:xsd="http://www.w3.org/2001/XMLSchema" xmlns:xs="http://www.w3.org/2001/XMLSchema" xmlns:p="http://schemas.microsoft.com/office/2006/metadata/properties" targetNamespace="http://schemas.microsoft.com/office/2006/metadata/properties" ma:root="true" ma:fieldsID="c64490b4aec6201516c3a874156f37b2">
     <xsd:element name="properties">
@@ -5665,32 +5749,26 @@
 </ct:contentTypeSchema>
 </file>
 
-<file path=customXml/itemProps1.xml><?xml version="1.0" encoding="utf-8"?>
-<ds:datastoreItem xmlns:ds="http://schemas.openxmlformats.org/officeDocument/2006/customXml" ds:itemID="{3F1F1CF5-7051-42FD-A5F3-650B18659E1A}">
-  <ds:schemaRefs>
-    <ds:schemaRef ds:uri="http://schemas.openxmlformats.org/officeDocument/2006/bibliography"/>
-  </ds:schemaRefs>
-</ds:datastoreItem>
+<file path=customXml/item2.xml><?xml version="1.0" encoding="utf-8"?>
+<?mso-contentType ?>
+<FormTemplates xmlns="http://schemas.microsoft.com/sharepoint/v3/contenttype/forms">
+  <Display>DocumentLibraryForm</Display>
+  <Edit>DocumentLibraryForm</Edit>
+  <New>DocumentLibraryForm</New>
+</FormTemplates>
 </file>
 
-<file path=customXml/itemProps2.xml><?xml version="1.0" encoding="utf-8"?>
-<ds:datastoreItem xmlns:ds="http://schemas.openxmlformats.org/officeDocument/2006/customXml" ds:itemID="{FAB59F17-4529-4341-8A06-E438B29647D3}">
-  <ds:schemaRefs>
-    <ds:schemaRef ds:uri="http://schemas.microsoft.com/office/2006/metadata/properties"/>
-    <ds:schemaRef ds:uri="http://schemas.microsoft.com/office/infopath/2007/PartnerControls"/>
-  </ds:schemaRefs>
-</ds:datastoreItem>
+<file path=customXml/item3.xml><?xml version="1.0" encoding="utf-8"?>
+<p:properties xmlns:p="http://schemas.microsoft.com/office/2006/metadata/properties" xmlns:xsi="http://www.w3.org/2001/XMLSchema-instance" xmlns:pc="http://schemas.microsoft.com/office/infopath/2007/PartnerControls">
+  <documentManagement/>
+</p:properties>
 </file>
 
-<file path=customXml/itemProps3.xml><?xml version="1.0" encoding="utf-8"?>
-<ds:datastoreItem xmlns:ds="http://schemas.openxmlformats.org/officeDocument/2006/customXml" ds:itemID="{DEF1C7CE-B5E9-4CC2-9D10-4DA730D58DC6}">
-  <ds:schemaRefs>
-    <ds:schemaRef ds:uri="http://schemas.microsoft.com/sharepoint/v3/contenttype/forms"/>
-  </ds:schemaRefs>
-</ds:datastoreItem>
+<file path=customXml/item4.xml><?xml version="1.0" encoding="utf-8"?>
+<b:Sources xmlns:b="http://schemas.openxmlformats.org/officeDocument/2006/bibliography" xmlns="http://schemas.openxmlformats.org/officeDocument/2006/bibliography" SelectedStyle="\APASixthEditionOfficeOnline.xsl" StyleName="APA" Version="6"/>
 </file>
 
-<file path=customXml/itemProps4.xml><?xml version="1.0" encoding="utf-8"?>
+<file path=customXml/itemProps1.xml><?xml version="1.0" encoding="utf-8"?>
 <ds:datastoreItem xmlns:ds="http://schemas.openxmlformats.org/officeDocument/2006/customXml" ds:itemID="{2D69C31A-6E4E-4ABD-8149-0AA91EB9F9C3}">
   <ds:schemaRefs>
     <ds:schemaRef ds:uri="http://schemas.microsoft.com/office/2006/metadata/contentType"/>
@@ -5704,4 +5782,29 @@
     <ds:schemaRef ds:uri="http://schemas.microsoft.com/office/infopath/2007/PartnerControls"/>
   </ds:schemaRefs>
 </ds:datastoreItem>
+</file>
+
+<file path=customXml/itemProps2.xml><?xml version="1.0" encoding="utf-8"?>
+<ds:datastoreItem xmlns:ds="http://schemas.openxmlformats.org/officeDocument/2006/customXml" ds:itemID="{DEF1C7CE-B5E9-4CC2-9D10-4DA730D58DC6}">
+  <ds:schemaRefs>
+    <ds:schemaRef ds:uri="http://schemas.microsoft.com/sharepoint/v3/contenttype/forms"/>
+  </ds:schemaRefs>
+</ds:datastoreItem>
+</file>
+
+<file path=customXml/itemProps3.xml><?xml version="1.0" encoding="utf-8"?>
+<ds:datastoreItem xmlns:ds="http://schemas.openxmlformats.org/officeDocument/2006/customXml" ds:itemID="{FAB59F17-4529-4341-8A06-E438B29647D3}">
+  <ds:schemaRefs>
+    <ds:schemaRef ds:uri="http://schemas.microsoft.com/office/2006/metadata/properties"/>
+    <ds:schemaRef ds:uri="http://schemas.microsoft.com/office/infopath/2007/PartnerControls"/>
+  </ds:schemaRefs>
+</ds:datastoreItem>
+</file>
+
+<file path=customXml/itemProps4.xml><?xml version="1.0" encoding="utf-8"?>
+<ds:datastoreItem xmlns:ds="http://schemas.openxmlformats.org/officeDocument/2006/customXml" ds:itemID="{3F1F1CF5-7051-42FD-A5F3-650B18659E1A}">
+  <ds:schemaRefs>
+    <ds:schemaRef ds:uri="http://schemas.openxmlformats.org/officeDocument/2006/bibliography"/>
+  </ds:schemaRefs>
+</ds:datastoreItem>
 </file>
</xml_diff>